<commit_message>
implemented streamlit basics, and wrote the paper in a format of 2 columns to save space.
</commit_message>
<xml_diff>
--- a/A Study on Deep Learning Sentimental Analysis.docx
+++ b/A Study on Deep Learning Sentimental Analysis.docx
@@ -10,8 +10,13 @@
       <w:pPr>
         <w:pStyle w:val="Title"/>
       </w:pPr>
-      <w:r>
-        <w:t>A Study on Deep Learning Sentimental Analysis on Google Play Store Reviews using Long Short-Term Memory (LSTM)</w:t>
+      <w:bookmarkStart w:id="0" w:name="_Hlk158931277"/>
+      <w:r>
+        <w:t xml:space="preserve">A Study on Deep Learning Sentimental Analysis on Google Play Store Reviews using Long Short-Term </w:t>
+      </w:r>
+      <w:bookmarkEnd w:id="0"/>
+      <w:r>
+        <w:t>Memory (LSTM)</w:t>
       </w:r>
       <w:r>
         <w:t xml:space="preserve"> </w:t>
@@ -70,6 +75,7 @@
     <w:p/>
     <w:p/>
     <w:p/>
+    <w:bookmarkStart w:id="1" w:name="_Hlk158931445"/>
     <w:p>
       <w:pPr>
         <w:pStyle w:val="SectionTitle"/>
@@ -98,6 +104,7 @@
     <w:p>
       <w:pPr>
         <w:spacing w:line="276" w:lineRule="auto"/>
+        <w:ind w:firstLine="0"/>
         <w:jc w:val="center"/>
       </w:pPr>
       <w:r>
@@ -112,6 +119,7 @@
         <w:t xml:space="preserve"> Technology, Diploma in Data Science. Email: samuelkoh17@gmail.com.</w:t>
       </w:r>
     </w:p>
+    <w:bookmarkEnd w:id="1"/>
     <w:p>
       <w:pPr>
         <w:spacing w:line="276" w:lineRule="auto"/>
@@ -149,10 +157,12 @@
       <w:pPr>
         <w:spacing w:after="160" w:line="276" w:lineRule="auto"/>
       </w:pPr>
+      <w:bookmarkStart w:id="2" w:name="_Hlk158931655"/>
       <w:r>
         <w:t xml:space="preserve">Sentiment analysis has gained significant importance in recent years, particularly in interpreting user-generated content. This report focuses on applying sentiment analysis to Google Play Store reviews, a domain where understanding user sentiment is crucial for app developers, marketers, and users. With millions of reviews generated daily, extracting meaningful insights from this text-rich data is a challenging task. </w:t>
       </w:r>
     </w:p>
+    <w:bookmarkEnd w:id="2"/>
     <w:p>
       <w:pPr>
         <w:spacing w:after="160" w:line="276" w:lineRule="auto"/>
@@ -166,6 +176,7 @@
           <w:lang w:val="en-SG"/>
         </w:rPr>
       </w:pPr>
+      <w:bookmarkStart w:id="3" w:name="_Hlk158931706"/>
       <w:r>
         <w:t xml:space="preserve">The problem statement is to attempt to </w:t>
       </w:r>
@@ -228,6 +239,7 @@
         <w:t xml:space="preserve">The primary objective of this project is to build a robust sentiment analysis model capable of predicting review scores for applications within the Google Play Store reviews accurately. Achieving this goal holds immense significance as it can benefit app developers in improving their products, aid marketers in understanding user feedback, and assist users in making informed decisions when choosing apps. Success in this project entails the development of a model that outperforms traditional methods and provides valuable insights into user sentiment. </w:t>
       </w:r>
     </w:p>
+    <w:bookmarkEnd w:id="3"/>
     <w:p>
       <w:pPr>
         <w:spacing w:after="160" w:line="276" w:lineRule="auto"/>
@@ -290,19 +302,7 @@
         <w:rPr>
           <w:lang w:val="en-MY"/>
         </w:rPr>
-        <w:t xml:space="preserve"> at least one model. These models encompass word embedding layers, which can utilize pre-trained word embeddings or be trained on the dataset itself, alongside RNN layers like LSTM or GRU. The model development process adheres to a systematic approach, involving the creation of a baseline model, scalability assessments, regularization techniques, and hyperparameter tuning. Throughout this phase, we continuously monitor and </w:t>
-      </w:r>
-      <w:r>
-        <w:rPr>
-          <w:lang w:val="en-MY"/>
-        </w:rPr>
-        <w:t>analyse</w:t>
-      </w:r>
-      <w:r>
-        <w:rPr>
-          <w:lang w:val="en-MY"/>
-        </w:rPr>
-        <w:t xml:space="preserve"> model performance during training.</w:t>
+        <w:t xml:space="preserve"> at least one model. These models encompass word embedding layers, which can utilize pre-trained word embeddings or be trained on the dataset itself, alongside RNN layers like LSTM or GRU. The model development process adheres to a systematic approach, involving the creation of a baseline model, scalability assessments, regularization techniques, and hyperparameter tuning. Throughout this phase, we continuously monitor and analyse model performance during training.</w:t>
       </w:r>
     </w:p>
     <w:p>
@@ -393,6 +393,7 @@
           <w:lang w:val="en-MY"/>
         </w:rPr>
       </w:pPr>
+      <w:bookmarkStart w:id="4" w:name="_Hlk158931734"/>
       <w:r>
         <w:rPr>
           <w:lang w:val="en-MY"/>
@@ -400,6 +401,7 @@
         <w:t>In conclusion, this project aims to advance sentiment analysis techniques in the context of Google Play Store reviews. By tackling the complexities of understanding user sentiment from textual data, we hope to provide valuable insights to app developers, marketers, and users. The journey through this project also opens doors to future applications of the developed model in various domains.</w:t>
       </w:r>
     </w:p>
+    <w:bookmarkEnd w:id="4"/>
     <w:p>
       <w:pPr>
         <w:pStyle w:val="NoIndent"/>
@@ -421,6 +423,7 @@
       <w:pPr>
         <w:spacing w:line="276" w:lineRule="auto"/>
       </w:pPr>
+      <w:bookmarkStart w:id="5" w:name="_Hlk158931965"/>
       <w:r>
         <w:lastRenderedPageBreak/>
         <w:t>We first do one-hot encoding in the y train and y test data. One hot encoding refers to each tokenized word or token, into a binary vector where only an element is hot (set to 1), and the rest, not present as cold (set to 0).</w:t>
@@ -486,6 +489,7 @@
         <w:t>- Dropout layers</w:t>
       </w:r>
     </w:p>
+    <w:bookmarkEnd w:id="5"/>
     <w:p>
       <w:pPr>
         <w:spacing w:line="276" w:lineRule="auto"/>
@@ -500,7 +504,7 @@
           <w:bCs w:val="0"/>
         </w:rPr>
       </w:pPr>
-      <w:bookmarkStart w:id="0" w:name="_Toc158226187"/>
+      <w:bookmarkStart w:id="6" w:name="_Toc158226187"/>
       <w:r>
         <w:rPr>
           <w:rFonts w:cs="Arial"/>
@@ -515,7 +519,7 @@
         </w:rPr>
         <w:t>. Tuning Embedding Layers</w:t>
       </w:r>
-      <w:bookmarkEnd w:id="0"/>
+      <w:bookmarkEnd w:id="6"/>
     </w:p>
     <w:p>
       <w:pPr>
@@ -526,6 +530,7 @@
       <w:pPr>
         <w:spacing w:after="160" w:line="276" w:lineRule="auto"/>
       </w:pPr>
+      <w:bookmarkStart w:id="7" w:name="_Hlk158932042"/>
       <w:r>
         <w:t xml:space="preserve">We discuss how word embeddings can help map and capture relationships between data. It is a way to represent words, as vectors, in a high-dimensional space. Its purpose is to capture the relationships between words. </w:t>
       </w:r>
@@ -646,7 +651,7 @@
           <w:noProof/>
         </w:rPr>
         <w:drawing>
-          <wp:inline distT="0" distB="0" distL="0" distR="0" wp14:anchorId="2F52F416" wp14:editId="1C6AC783">
+          <wp:inline distT="0" distB="0" distL="0" distR="0" wp14:anchorId="2F52F416" wp14:editId="77EC843B">
             <wp:extent cx="1828800" cy="1394764"/>
             <wp:effectExtent l="0" t="0" r="0" b="0"/>
             <wp:docPr id="1015314854" name="Picture 2" descr="Word embeddings: the (very) basics – Around the word"/>
@@ -1071,6 +1076,7 @@
         <w:spacing w:after="160" w:line="276" w:lineRule="auto"/>
       </w:pPr>
     </w:p>
+    <w:bookmarkEnd w:id="7"/>
     <w:p>
       <w:pPr>
         <w:spacing w:after="160" w:line="276" w:lineRule="auto"/>
@@ -1250,6 +1256,7 @@
         <w:pStyle w:val="Caption"/>
         <w:spacing w:line="276" w:lineRule="auto"/>
       </w:pPr>
+      <w:bookmarkStart w:id="8" w:name="_Hlk158932248"/>
       <w:r>
         <w:t xml:space="preserve">Figure </w:t>
       </w:r>
@@ -1275,6 +1282,7 @@
         <w:t xml:space="preserve"> - Using 2 Principal Components (PCs) to capture word relationships may lose granularity.</w:t>
       </w:r>
     </w:p>
+    <w:bookmarkEnd w:id="8"/>
     <w:p>
       <w:pPr>
         <w:spacing w:line="276" w:lineRule="auto"/>
@@ -1284,6 +1292,7 @@
       <w:pPr>
         <w:spacing w:line="276" w:lineRule="auto"/>
       </w:pPr>
+      <w:bookmarkStart w:id="9" w:name="_Hlk158932295"/>
       <w:r>
         <w:t xml:space="preserve">According to </w:t>
       </w:r>
@@ -1293,13 +1302,7 @@
       </w:r>
       <w:proofErr w:type="spellEnd"/>
       <w:r>
-        <w:t xml:space="preserve"> documentation, a dataset with less than 100,000 sentences </w:t>
-      </w:r>
-      <w:r>
-        <w:t>benefits</w:t>
-      </w:r>
-      <w:r>
-        <w:t xml:space="preserve"> from a lower dimensional embedding. This can be 50 to 100 dimensions. A dataset with larger than that, benefits from a higher-dimensional embedding (200-300 dimensions). Hence, we decided to choose only to experiment 50 to 100 dimensions, since it is for smaller dataset with only about 30,000 rows, or sentences. Then, we compare this custom word embedding, to a pretrained word embedding, Global Vectors for Word Representation (</w:t>
+        <w:t xml:space="preserve"> documentation, a dataset with less than 100,000 sentences benefits from a lower dimensional embedding. This can be 50 to 100 dimensions. A dataset with larger than that, benefits from a higher-dimensional embedding (200-300 dimensions). Hence, we decided to choose only to experiment 50 to 100 dimensions, since it is for smaller dataset with only about 30,000 rows, or sentences. Then, we compare this custom word embedding, to a pretrained word embedding, Global Vectors for Word Representation (</w:t>
       </w:r>
       <w:proofErr w:type="spellStart"/>
       <w:r>
@@ -1328,7 +1331,11 @@
         <w:spacing w:after="160" w:line="276" w:lineRule="auto"/>
       </w:pPr>
       <w:r>
-        <w:t xml:space="preserve">Hence, tuning the embedding layer values are: 60, 70, 80, 90, and 100. </w:t>
+        <w:t>Hence, tuning the embedding layer values are: 60, 70, 80, 90, and 100.</w:t>
+      </w:r>
+      <w:bookmarkEnd w:id="9"/>
+      <w:r>
+        <w:t xml:space="preserve"> </w:t>
       </w:r>
     </w:p>
     <w:p>
@@ -1396,6 +1403,7 @@
         <w:pStyle w:val="Caption"/>
         <w:spacing w:line="276" w:lineRule="auto"/>
       </w:pPr>
+      <w:bookmarkStart w:id="10" w:name="_Hlk158932378"/>
       <w:r>
         <w:t xml:space="preserve">Figure </w:t>
       </w:r>
@@ -1427,13 +1435,7 @@
         <w:spacing w:after="160" w:line="276" w:lineRule="auto"/>
       </w:pPr>
       <w:r>
-        <w:t xml:space="preserve">Using iterations of 60, 70, 80, 90 and 100, 90 dimensions has the highest validation accuracy, about 53%. Although all models overfitted, and </w:t>
-      </w:r>
-      <w:r>
-        <w:t>there is an obvious</w:t>
-      </w:r>
-      <w:r>
-        <w:t xml:space="preserve"> upward trend for validation loss, we realize embedding layer = 100 seems </w:t>
+        <w:t xml:space="preserve">Using iterations of 60, 70, 80, 90 and 100, 90 dimensions has the highest validation accuracy, about 53%. Although all models overfitted, and there is an obvious upward trend for validation loss, we realize embedding layer = 100 seems </w:t>
       </w:r>
       <w:proofErr w:type="gramStart"/>
       <w:r>
@@ -1444,6 +1446,7 @@
         <w:t xml:space="preserve"> overfit more, with lowest validation accuracy at 50%. Hence, 90 dimensions for custom embedding layer is most suitable. More dimensions mean more details of relationships are captured, that may lead to more noise in the model. The noise did not allow model to generalize new unseen data but learn too well with training patterns.</w:t>
       </w:r>
     </w:p>
+    <w:bookmarkEnd w:id="10"/>
     <w:p>
       <w:pPr>
         <w:spacing w:after="160" w:line="276" w:lineRule="auto"/>
@@ -1858,6 +1861,7 @@
           <w:bCs/>
         </w:rPr>
       </w:pPr>
+      <w:bookmarkStart w:id="11" w:name="_Hlk158932430"/>
       <w:r>
         <w:rPr>
           <w:b/>
@@ -1880,23 +1884,10 @@
           <w:b/>
           <w:bCs/>
         </w:rPr>
-        <w:t xml:space="preserve"> embeddings and custom </w:t>
-      </w:r>
-      <w:r>
-        <w:rPr>
-          <w:b/>
-          <w:bCs/>
-        </w:rPr>
-        <w:t>embeddings</w:t>
-      </w:r>
-      <w:r>
-        <w:rPr>
-          <w:b/>
-          <w:bCs/>
-        </w:rPr>
-        <w:t xml:space="preserve"> (90 dimensions)</w:t>
-      </w:r>
-    </w:p>
+        <w:t xml:space="preserve"> embeddings and custom embeddings (90 dimensions)</w:t>
+      </w:r>
+    </w:p>
+    <w:bookmarkEnd w:id="11"/>
     <w:p>
       <w:pPr>
         <w:spacing w:after="160" w:line="276" w:lineRule="auto"/>
@@ -2117,6 +2108,7 @@
       <w:pPr>
         <w:spacing w:after="160" w:line="276" w:lineRule="auto"/>
       </w:pPr>
+      <w:bookmarkStart w:id="12" w:name="_Hlk158932463"/>
       <w:r>
         <w:t xml:space="preserve">Lastly, the comparison between </w:t>
       </w:r>
@@ -2175,20 +2167,31 @@
           <w:bCs w:val="0"/>
         </w:rPr>
       </w:pPr>
-      <w:bookmarkStart w:id="1" w:name="_Toc158226188"/>
+      <w:bookmarkStart w:id="13" w:name="_Toc158226188"/>
+      <w:bookmarkEnd w:id="12"/>
       <w:r>
         <w:rPr>
           <w:rFonts w:cs="Arial"/>
           <w:bCs w:val="0"/>
         </w:rPr>
-        <w:t>3.3.2. Addressing Vanishing Gradient Problem</w:t>
-      </w:r>
-      <w:bookmarkEnd w:id="1"/>
+        <w:t xml:space="preserve">3.3.2. </w:t>
+      </w:r>
+      <w:bookmarkStart w:id="14" w:name="_Hlk158932498"/>
+      <w:r>
+        <w:rPr>
+          <w:rFonts w:cs="Arial"/>
+          <w:bCs w:val="0"/>
+        </w:rPr>
+        <w:t>Addressing Vanishing Gradient Problem</w:t>
+      </w:r>
+      <w:bookmarkEnd w:id="13"/>
+      <w:bookmarkEnd w:id="14"/>
     </w:p>
     <w:p>
       <w:pPr>
         <w:spacing w:line="276" w:lineRule="auto"/>
       </w:pPr>
+      <w:bookmarkStart w:id="15" w:name="_Hlk158932506"/>
       <w:r>
         <w:t xml:space="preserve">We saw that the weight update in section 3.3.1 has problems and is unable to update weights to push for better validation accuracy. In this section, </w:t>
       </w:r>
@@ -2199,6 +2202,7 @@
         <w:t xml:space="preserve"> </w:t>
       </w:r>
     </w:p>
+    <w:bookmarkEnd w:id="15"/>
     <w:p>
       <w:pPr>
         <w:spacing w:line="276" w:lineRule="auto"/>
@@ -2873,7 +2877,7 @@
           <w:b w:val="0"/>
         </w:rPr>
       </w:pPr>
-      <w:bookmarkStart w:id="2" w:name="_Toc158226189"/>
+      <w:bookmarkStart w:id="16" w:name="_Toc158226189"/>
       <w:r>
         <w:br w:type="page"/>
       </w:r>
@@ -2884,7 +2888,7 @@
         <w:lastRenderedPageBreak/>
         <w:t>3.3.3. Number of Hidden Layers</w:t>
       </w:r>
-      <w:bookmarkEnd w:id="2"/>
+      <w:bookmarkEnd w:id="16"/>
     </w:p>
     <w:p>
       <w:pPr>
@@ -3462,6 +3466,7 @@
       <w:pPr>
         <w:spacing w:line="276" w:lineRule="auto"/>
       </w:pPr>
+      <w:bookmarkStart w:id="17" w:name="_Hlk158932799"/>
       <w:r>
         <w:lastRenderedPageBreak/>
         <w:t>The approach was to scale up the model gradually, in model architecture, using an increasing number of hidden layers. This makes the model deeper, and it potentially mitigates overfitting by scaling up the model. Models of 1, 2, 3, and 4 hidden layers were tested, and we chose 4 layers as the best model.</w:t>
@@ -3496,6 +3501,7 @@
         <w:t>Multiple hidden layers enable the model to capture non-linear relationships and interactions in data. Hence, it allows more nuanced and comprehensive understanding of reviews sentiment patterns.</w:t>
       </w:r>
     </w:p>
+    <w:bookmarkEnd w:id="17"/>
     <w:p>
       <w:pPr>
         <w:spacing w:after="160" w:line="276" w:lineRule="auto"/>
@@ -3510,8 +3516,8 @@
           <w:bCs w:val="0"/>
         </w:rPr>
       </w:pPr>
-      <w:bookmarkStart w:id="3" w:name="_Toc158100747"/>
-      <w:bookmarkStart w:id="4" w:name="_Toc158226190"/>
+      <w:bookmarkStart w:id="18" w:name="_Toc158100747"/>
+      <w:bookmarkStart w:id="19" w:name="_Toc158226190"/>
       <w:r>
         <w:rPr>
           <w:rFonts w:cs="Arial"/>
@@ -3519,8 +3525,8 @@
         </w:rPr>
         <w:t>3.3.4. Tuning Learning Rate</w:t>
       </w:r>
-      <w:bookmarkEnd w:id="3"/>
-      <w:bookmarkEnd w:id="4"/>
+      <w:bookmarkEnd w:id="18"/>
+      <w:bookmarkEnd w:id="19"/>
     </w:p>
     <w:p>
       <w:pPr>
@@ -3531,6 +3537,7 @@
       <w:pPr>
         <w:spacing w:line="276" w:lineRule="auto"/>
       </w:pPr>
+      <w:bookmarkStart w:id="20" w:name="_Hlk158932908"/>
       <w:r>
         <w:t xml:space="preserve">Learning rate is a hyperparameter that determines the size of steps taken, during optimization, like gradient descent. This is when updating the weights of the neural network. It controls the magnitude of updates to the model’s parameters, in the direction that minimizes the loss function. Since learning rate is a crucial hyperparameter in training neural networks, a higher learning rate leads to faster convergence for models. But it may risk overshooting the optimal solution, or it will oscillate around the local minima. </w:t>
       </w:r>
@@ -3540,6 +3547,7 @@
         <w:spacing w:line="276" w:lineRule="auto"/>
       </w:pPr>
     </w:p>
+    <w:bookmarkEnd w:id="20"/>
     <w:p>
       <w:pPr>
         <w:keepNext/>
@@ -3605,6 +3613,7 @@
         <w:pStyle w:val="Caption"/>
         <w:spacing w:line="276" w:lineRule="auto"/>
       </w:pPr>
+      <w:bookmarkStart w:id="21" w:name="_Hlk158932924"/>
       <w:r>
         <w:t xml:space="preserve">Figure </w:t>
       </w:r>
@@ -3634,6 +3643,8 @@
       <w:pPr>
         <w:spacing w:after="160" w:line="276" w:lineRule="auto"/>
       </w:pPr>
+      <w:bookmarkStart w:id="22" w:name="_Hlk158932931"/>
+      <w:bookmarkEnd w:id="21"/>
       <w:r>
         <w:t xml:space="preserve">In this section, we evaluate between learning rates of 0.001, 0.002, 0.005, and 0.01. The lower bound represents lower learning rates that are most stable, but upper bound of our value of testing represents higher learning rates that may be not as stable. We likely observe that lower learning rates help in achieving smoother learning rates, but not too slow as it can take a smaller number of epochs to converge the model. This can save us less computational resources and time. </w:t>
       </w:r>
@@ -3748,6 +3759,7 @@
         <w:t xml:space="preserve">Hence, we select learning rate = 0.005. </w:t>
       </w:r>
     </w:p>
+    <w:bookmarkEnd w:id="22"/>
     <w:p>
       <w:pPr>
         <w:spacing w:after="160" w:line="276" w:lineRule="auto"/>
@@ -3762,8 +3774,8 @@
           <w:bCs w:val="0"/>
         </w:rPr>
       </w:pPr>
-      <w:bookmarkStart w:id="5" w:name="_Toc158100748"/>
-      <w:bookmarkStart w:id="6" w:name="_Toc158226191"/>
+      <w:bookmarkStart w:id="23" w:name="_Toc158100748"/>
+      <w:bookmarkStart w:id="24" w:name="_Toc158226191"/>
       <w:r>
         <w:rPr>
           <w:rFonts w:cs="Arial"/>
@@ -3771,8 +3783,8 @@
         </w:rPr>
         <w:t>3.3.5. Tuning Batch Sizes</w:t>
       </w:r>
-      <w:bookmarkEnd w:id="5"/>
-      <w:bookmarkEnd w:id="6"/>
+      <w:bookmarkEnd w:id="23"/>
+      <w:bookmarkEnd w:id="24"/>
     </w:p>
     <w:p>
       <w:pPr>
@@ -3783,6 +3795,7 @@
       <w:pPr>
         <w:spacing w:line="276" w:lineRule="auto"/>
       </w:pPr>
+      <w:bookmarkStart w:id="25" w:name="_Hlk158933008"/>
       <w:r>
         <w:t>Tuning batch sizes is finding the optimal number of samples, to include in each mini batch during training. This batch size is a hyperparameter, determined by the number of data points processed, before updating the model’s parameters. In neural network training, data is divided into batches, where each batch contains a subset of total dataset. Then, batch size specifies the number of samples for each batch. i.e. batch size of 32 means the model will process 32 samples, before weight updates.</w:t>
       </w:r>
@@ -3869,6 +3882,8 @@
         <w:pStyle w:val="Caption"/>
         <w:spacing w:line="276" w:lineRule="auto"/>
       </w:pPr>
+      <w:bookmarkStart w:id="26" w:name="_Hlk158933022"/>
+      <w:bookmarkEnd w:id="25"/>
       <w:r>
         <w:t xml:space="preserve">Figure </w:t>
       </w:r>
@@ -4019,6 +4034,7 @@
         <w:t>Hence, batch size of 128 is used.</w:t>
       </w:r>
     </w:p>
+    <w:bookmarkEnd w:id="26"/>
     <w:p>
       <w:pPr>
         <w:spacing w:after="160" w:line="276" w:lineRule="auto"/>
@@ -4043,13 +4059,22 @@
         <w:rPr>
           <w:b/>
         </w:rPr>
-        <w:t>. Tuning Spatial Dropout 1D</w:t>
+        <w:t xml:space="preserve">. </w:t>
+      </w:r>
+      <w:bookmarkStart w:id="27" w:name="_Hlk158933054"/>
+      <w:r>
+        <w:rPr>
+          <w:b/>
+        </w:rPr>
+        <w:t>Tuning Spatial Dropout 1D</w:t>
       </w:r>
     </w:p>
     <w:p>
       <w:pPr>
         <w:spacing w:after="160" w:line="276" w:lineRule="auto"/>
       </w:pPr>
+      <w:bookmarkStart w:id="28" w:name="_Hlk158933075"/>
+      <w:bookmarkEnd w:id="27"/>
       <w:r>
         <w:t>In normal dropout, we randomly remove nodes from the neural network during training. More precisely, it sets up a probability on each node. Probability refers to the chance that the node is included in the training each iteration of learning.</w:t>
       </w:r>
@@ -4285,6 +4310,7 @@
         <w:t>Hence, we select spatial dropout = 0.5.</w:t>
       </w:r>
     </w:p>
+    <w:bookmarkEnd w:id="28"/>
     <w:p>
       <w:pPr>
         <w:spacing w:after="160" w:line="276" w:lineRule="auto"/>
@@ -4299,8 +4325,8 @@
           <w:bCs w:val="0"/>
         </w:rPr>
       </w:pPr>
-      <w:bookmarkStart w:id="7" w:name="_Toc158100749"/>
-      <w:bookmarkStart w:id="8" w:name="_Toc158226192"/>
+      <w:bookmarkStart w:id="29" w:name="_Toc158100749"/>
+      <w:bookmarkStart w:id="30" w:name="_Toc158226192"/>
       <w:r>
         <w:rPr>
           <w:rFonts w:cs="Arial"/>
@@ -4308,8 +4334,8 @@
         </w:rPr>
         <w:t>3.3.7. Tuning Number of Nodes in Each Hidden Layer</w:t>
       </w:r>
-      <w:bookmarkEnd w:id="7"/>
-      <w:bookmarkEnd w:id="8"/>
+      <w:bookmarkEnd w:id="29"/>
+      <w:bookmarkEnd w:id="30"/>
     </w:p>
     <w:p>
       <w:pPr>
@@ -4705,6 +4731,7 @@
           <w:rFonts w:eastAsiaTheme="majorEastAsia" w:cs="Arial"/>
           <w:b/>
           <w:bCs/>
+          <w:noProof/>
           <w:sz w:val="28"/>
           <w:szCs w:val="28"/>
         </w:rPr>
@@ -4750,6 +4777,7 @@
         <w:pStyle w:val="Caption"/>
         <w:spacing w:line="276" w:lineRule="auto"/>
       </w:pPr>
+      <w:bookmarkStart w:id="31" w:name="_Hlk158933166"/>
       <w:r>
         <w:t xml:space="preserve">Figure </w:t>
       </w:r>
@@ -4891,6 +4919,7 @@
         <w:t xml:space="preserve">We use the layers with highest validation accuracy, being at 128 nodes for two layers of LSTM. This results in models able to generalize unseen data better. Still, sadly the overfitting problem is not solved. With 128 nodes, it makes computation more efficient, and less resources given smaller models. 128 nodes can learn better patterns. </w:t>
       </w:r>
     </w:p>
+    <w:bookmarkEnd w:id="31"/>
     <w:p>
       <w:pPr>
         <w:spacing w:line="276" w:lineRule="auto"/>
@@ -4916,6 +4945,7 @@
       <w:pPr>
         <w:spacing w:line="276" w:lineRule="auto"/>
       </w:pPr>
+      <w:bookmarkStart w:id="32" w:name="_Hlk158933297"/>
       <w:r>
         <w:t>Based on the findings of this study, these hyperparameters are recommended for optimal performance in the sentimental analysis task, conducted on Google Play Store reviews, using Long Short-Term Memory (LSTM) deep learning model.</w:t>
       </w:r>
@@ -5043,6 +5073,7 @@
         <w:t>By using these hyperparameters, the sentiment analysis model can achieve an improved performance in accurately predicting sentiments from reviews from Google Play Store. Hence it enhances practical utility and efficacy in the real world.</w:t>
       </w:r>
     </w:p>
+    <w:bookmarkEnd w:id="32"/>
     <w:p>
       <w:pPr>
         <w:spacing w:line="276" w:lineRule="auto"/>
@@ -5110,6 +5141,7 @@
       <w:pPr>
         <w:spacing w:line="276" w:lineRule="auto"/>
       </w:pPr>
+      <w:bookmarkStart w:id="33" w:name="_Hlk158933344"/>
       <w:r>
         <w:rPr>
           <w:vertAlign w:val="superscript"/>
@@ -5120,6 +5152,7 @@
         <w:t xml:space="preserve"> For the purposes of this research, the term “overfitting” refers to the phenomenon, where the deep learning model learns to perform well on the training data, but fails to generalize to new, unseen data. It occurs when the model captures noise or random fluctuations in the training data, instead of underlying patterns, resulting in poor performance on the unseen data.</w:t>
       </w:r>
     </w:p>
+    <w:bookmarkEnd w:id="33"/>
     <w:p>
       <w:pPr>
         <w:ind w:firstLine="0"/>
@@ -5926,6 +5959,7 @@
   <w:style w:type="character" w:default="1" w:styleId="DefaultParagraphFont">
     <w:name w:val="Default Paragraph Font"/>
     <w:uiPriority w:val="1"/>
+    <w:semiHidden/>
     <w:unhideWhenUsed/>
   </w:style>
   <w:style w:type="table" w:default="1" w:styleId="TableNormal">
@@ -6594,7 +6628,9 @@
   </w:compat>
   <w:rsids>
     <w:rsidRoot w:val="00A4540D"/>
+    <w:rsid w:val="00804B1B"/>
     <w:rsid w:val="00A4540D"/>
+    <w:rsid w:val="00A512AF"/>
     <w:rsid w:val="00CB2B7A"/>
   </w:rsids>
   <m:mathPr>
@@ -7142,32 +7178,8 @@
     <w:semiHidden/>
     <w:unhideWhenUsed/>
   </w:style>
-  <w:style w:type="paragraph" w:customStyle="1" w:styleId="DB81F3CA4026435C801D15D116549202">
-    <w:name w:val="DB81F3CA4026435C801D15D116549202"/>
-  </w:style>
-  <w:style w:type="paragraph" w:customStyle="1" w:styleId="CAE5471A236C4C1C910F7BD07EA78417">
-    <w:name w:val="CAE5471A236C4C1C910F7BD07EA78417"/>
-  </w:style>
-  <w:style w:type="paragraph" w:customStyle="1" w:styleId="D669379DD5AF4B3EB03BDA0E19AA01EE">
-    <w:name w:val="D669379DD5AF4B3EB03BDA0E19AA01EE"/>
-  </w:style>
-  <w:style w:type="paragraph" w:customStyle="1" w:styleId="6A2EDBA55AD840248900BD7CFAD01A31">
-    <w:name w:val="6A2EDBA55AD840248900BD7CFAD01A31"/>
-  </w:style>
-  <w:style w:type="paragraph" w:customStyle="1" w:styleId="FCDB0BB970B8408291A8979C17E1375B">
-    <w:name w:val="FCDB0BB970B8408291A8979C17E1375B"/>
-  </w:style>
-  <w:style w:type="paragraph" w:customStyle="1" w:styleId="C749D0B6D5934B71B07ECE3AAF14C1A1">
-    <w:name w:val="C749D0B6D5934B71B07ECE3AAF14C1A1"/>
-  </w:style>
-  <w:style w:type="paragraph" w:customStyle="1" w:styleId="EF76394E819C46A58D57B3D064501C82">
-    <w:name w:val="EF76394E819C46A58D57B3D064501C82"/>
-  </w:style>
   <w:style w:type="paragraph" w:customStyle="1" w:styleId="456E046F34474EA0A16AE5DC3CF72C23">
     <w:name w:val="456E046F34474EA0A16AE5DC3CF72C23"/>
-  </w:style>
-  <w:style w:type="paragraph" w:customStyle="1" w:styleId="A543385F496744A3B87C1D216FEB6130">
-    <w:name w:val="A543385F496744A3B87C1D216FEB6130"/>
   </w:style>
   <w:style w:type="paragraph" w:customStyle="1" w:styleId="A9EDB70B2F5E4B5D9844444ECF8BBF7A">
     <w:name w:val="A9EDB70B2F5E4B5D9844444ECF8BBF7A"/>
@@ -7182,9 +7194,6 @@
       <w:bCs/>
     </w:rPr>
   </w:style>
-  <w:style w:type="paragraph" w:customStyle="1" w:styleId="5DDDC800CED3482A80BEFB429BF253F4">
-    <w:name w:val="5DDDC800CED3482A80BEFB429BF253F4"/>
-  </w:style>
   <w:style w:type="character" w:styleId="Emphasis">
     <w:name w:val="Emphasis"/>
     <w:basedOn w:val="DefaultParagraphFont"/>
@@ -7194,18 +7203,6 @@
       <w:i/>
       <w:iCs/>
     </w:rPr>
-  </w:style>
-  <w:style w:type="paragraph" w:customStyle="1" w:styleId="EB45B5C0EB30401EAE80461462665E9B">
-    <w:name w:val="EB45B5C0EB30401EAE80461462665E9B"/>
-  </w:style>
-  <w:style w:type="paragraph" w:customStyle="1" w:styleId="B6C92A8AFF24406EA729F4F35AF51997">
-    <w:name w:val="B6C92A8AFF24406EA729F4F35AF51997"/>
-  </w:style>
-  <w:style w:type="paragraph" w:customStyle="1" w:styleId="37383EEC5B6B434F86DF54C4670F7845">
-    <w:name w:val="37383EEC5B6B434F86DF54C4670F7845"/>
-  </w:style>
-  <w:style w:type="paragraph" w:customStyle="1" w:styleId="38DA8EF0F932466397650C4DEDD687A6">
-    <w:name w:val="38DA8EF0F932466397650C4DEDD687A6"/>
   </w:style>
   <w:style w:type="character" w:customStyle="1" w:styleId="Heading1Char">
     <w:name w:val="Heading 1 Char"/>
@@ -7222,18 +7219,6 @@
       <w:lang w:val="en-US" w:eastAsia="en-US"/>
       <w14:ligatures w14:val="none"/>
     </w:rPr>
-  </w:style>
-  <w:style w:type="paragraph" w:customStyle="1" w:styleId="5066A5E4223441CABB60012C7BF3D5FF">
-    <w:name w:val="5066A5E4223441CABB60012C7BF3D5FF"/>
-  </w:style>
-  <w:style w:type="paragraph" w:customStyle="1" w:styleId="D88C134F90B242C4AAB65D6BB7D9CE61">
-    <w:name w:val="D88C134F90B242C4AAB65D6BB7D9CE61"/>
-  </w:style>
-  <w:style w:type="paragraph" w:customStyle="1" w:styleId="862EEF6D4DA2413F878FD4C83D1936CC">
-    <w:name w:val="862EEF6D4DA2413F878FD4C83D1936CC"/>
-  </w:style>
-  <w:style w:type="paragraph" w:customStyle="1" w:styleId="454E1C95C4A84BF798990E47D8836D7B">
-    <w:name w:val="454E1C95C4A84BF798990E47D8836D7B"/>
   </w:style>
   <w:style w:type="character" w:customStyle="1" w:styleId="Heading3Char">
     <w:name w:val="Heading 3 Char"/>
@@ -7253,12 +7238,6 @@
       <w14:ligatures w14:val="none"/>
     </w:rPr>
   </w:style>
-  <w:style w:type="paragraph" w:customStyle="1" w:styleId="86819DFB7B8249AE93297A14D40D778D">
-    <w:name w:val="86819DFB7B8249AE93297A14D40D778D"/>
-  </w:style>
-  <w:style w:type="paragraph" w:customStyle="1" w:styleId="DD57C3E5C7AF4BDDB28518375F38ED25">
-    <w:name w:val="DD57C3E5C7AF4BDDB28518375F38ED25"/>
-  </w:style>
   <w:style w:type="character" w:customStyle="1" w:styleId="Heading4Char">
     <w:name w:val="Heading 4 Char"/>
     <w:basedOn w:val="DefaultParagraphFont"/>
@@ -7274,18 +7253,6 @@
       <w:lang w:val="en-US" w:eastAsia="en-US"/>
       <w14:ligatures w14:val="none"/>
     </w:rPr>
-  </w:style>
-  <w:style w:type="paragraph" w:customStyle="1" w:styleId="00DB49C865EF4164B732D49FEF94ED9D">
-    <w:name w:val="00DB49C865EF4164B732D49FEF94ED9D"/>
-  </w:style>
-  <w:style w:type="paragraph" w:customStyle="1" w:styleId="99D84D2E40A24CCCA1747752DF1296AD">
-    <w:name w:val="99D84D2E40A24CCCA1747752DF1296AD"/>
-  </w:style>
-  <w:style w:type="paragraph" w:customStyle="1" w:styleId="79A22FED45D94CD9B772A28191E8DF0C">
-    <w:name w:val="79A22FED45D94CD9B772A28191E8DF0C"/>
-  </w:style>
-  <w:style w:type="paragraph" w:customStyle="1" w:styleId="2A2FACE836D54C7A94B04FCB6AFD8F3C">
-    <w:name w:val="2A2FACE836D54C7A94B04FCB6AFD8F3C"/>
   </w:style>
   <w:style w:type="character" w:customStyle="1" w:styleId="Heading5Char">
     <w:name w:val="Heading 5 Char"/>
@@ -7305,194 +7272,11 @@
       <w14:ligatures w14:val="none"/>
     </w:rPr>
   </w:style>
-  <w:style w:type="paragraph" w:customStyle="1" w:styleId="960AC4FF1EBA4DFEA0CDB6EBF05FD5E2">
-    <w:name w:val="960AC4FF1EBA4DFEA0CDB6EBF05FD5E2"/>
-  </w:style>
-  <w:style w:type="paragraph" w:customStyle="1" w:styleId="0894EE1594E342E1974A6628D0F62E6A">
-    <w:name w:val="0894EE1594E342E1974A6628D0F62E6A"/>
-  </w:style>
   <w:style w:type="paragraph" w:customStyle="1" w:styleId="4F5774B74AC64796877DD44FEA37AD1A">
     <w:name w:val="4F5774B74AC64796877DD44FEA37AD1A"/>
   </w:style>
-  <w:style w:type="paragraph" w:customStyle="1" w:styleId="9E16651F0C374A298A35127A74C7727A">
-    <w:name w:val="9E16651F0C374A298A35127A74C7727A"/>
-  </w:style>
-  <w:style w:type="paragraph" w:customStyle="1" w:styleId="01242E553C5145C7A4AC3ACEC37475E5">
-    <w:name w:val="01242E553C5145C7A4AC3ACEC37475E5"/>
-  </w:style>
-  <w:style w:type="paragraph" w:customStyle="1" w:styleId="817C9159BD0F4CD0B9BE56EB6C011644">
-    <w:name w:val="817C9159BD0F4CD0B9BE56EB6C011644"/>
-  </w:style>
-  <w:style w:type="paragraph" w:customStyle="1" w:styleId="441C34B7F9D044869566BE4416EDFCA1">
-    <w:name w:val="441C34B7F9D044869566BE4416EDFCA1"/>
-  </w:style>
-  <w:style w:type="paragraph" w:customStyle="1" w:styleId="1850D95014D94F18B48CDB74E25DB708">
-    <w:name w:val="1850D95014D94F18B48CDB74E25DB708"/>
-  </w:style>
-  <w:style w:type="paragraph" w:customStyle="1" w:styleId="E9FE46D167A343118F68676B0F7481D3">
-    <w:name w:val="E9FE46D167A343118F68676B0F7481D3"/>
-  </w:style>
-  <w:style w:type="paragraph" w:customStyle="1" w:styleId="1D7F0085ED1D4201B7AB843B2C840633">
-    <w:name w:val="1D7F0085ED1D4201B7AB843B2C840633"/>
-  </w:style>
-  <w:style w:type="paragraph" w:customStyle="1" w:styleId="265A02F3C21943C5A71DFC2F5431E036">
-    <w:name w:val="265A02F3C21943C5A71DFC2F5431E036"/>
-  </w:style>
-  <w:style w:type="paragraph" w:customStyle="1" w:styleId="C3C867D2985B40DE97AF4B653286F338">
-    <w:name w:val="C3C867D2985B40DE97AF4B653286F338"/>
-  </w:style>
-  <w:style w:type="paragraph" w:customStyle="1" w:styleId="C4ADD0739398420D97105ADB14AF3F4F">
-    <w:name w:val="C4ADD0739398420D97105ADB14AF3F4F"/>
-  </w:style>
-  <w:style w:type="paragraph" w:customStyle="1" w:styleId="87601E80E8364556A634AB5BCE683B96">
-    <w:name w:val="87601E80E8364556A634AB5BCE683B96"/>
-  </w:style>
-  <w:style w:type="paragraph" w:customStyle="1" w:styleId="57F1673402A0456B8CE4765784564CE6">
-    <w:name w:val="57F1673402A0456B8CE4765784564CE6"/>
-  </w:style>
-  <w:style w:type="paragraph" w:customStyle="1" w:styleId="D4DBF01867FA4A2FB794FA14757D977B">
-    <w:name w:val="D4DBF01867FA4A2FB794FA14757D977B"/>
-  </w:style>
-  <w:style w:type="paragraph" w:customStyle="1" w:styleId="694A7D0AEDE349CAB7F75ADD2F96BC43">
-    <w:name w:val="694A7D0AEDE349CAB7F75ADD2F96BC43"/>
-  </w:style>
-  <w:style w:type="paragraph" w:customStyle="1" w:styleId="487C5BA5376B43F8A39C44DABA4285DC">
-    <w:name w:val="487C5BA5376B43F8A39C44DABA4285DC"/>
-  </w:style>
   <w:style w:type="paragraph" w:customStyle="1" w:styleId="6105D7BE6BBA4978AA3593C9F32EC4DB">
     <w:name w:val="6105D7BE6BBA4978AA3593C9F32EC4DB"/>
-  </w:style>
-  <w:style w:type="paragraph" w:customStyle="1" w:styleId="7C2A0E40BA9E4C30AC1FEF66D4A24076">
-    <w:name w:val="7C2A0E40BA9E4C30AC1FEF66D4A24076"/>
-  </w:style>
-  <w:style w:type="paragraph" w:customStyle="1" w:styleId="B6726E9AF3CF4BB78558E88F045953F9">
-    <w:name w:val="B6726E9AF3CF4BB78558E88F045953F9"/>
-  </w:style>
-  <w:style w:type="paragraph" w:customStyle="1" w:styleId="3FF9EE3A2A7841F1A45E3B24D0017EDA">
-    <w:name w:val="3FF9EE3A2A7841F1A45E3B24D0017EDA"/>
-  </w:style>
-  <w:style w:type="paragraph" w:customStyle="1" w:styleId="5684E84AACCE4DF28BC34E517672C680">
-    <w:name w:val="5684E84AACCE4DF28BC34E517672C680"/>
-  </w:style>
-  <w:style w:type="paragraph" w:customStyle="1" w:styleId="315AE1BD2C71448C8122457F3A937E3D">
-    <w:name w:val="315AE1BD2C71448C8122457F3A937E3D"/>
-  </w:style>
-  <w:style w:type="paragraph" w:customStyle="1" w:styleId="42254FD2E5F445E7BEE6428118B85EB0">
-    <w:name w:val="42254FD2E5F445E7BEE6428118B85EB0"/>
-  </w:style>
-  <w:style w:type="paragraph" w:customStyle="1" w:styleId="A9690D8DB81B4C5097A880BB7C5AF9CD">
-    <w:name w:val="A9690D8DB81B4C5097A880BB7C5AF9CD"/>
-  </w:style>
-  <w:style w:type="paragraph" w:customStyle="1" w:styleId="12C9A25E84C04DB086BA4212D05B87B1">
-    <w:name w:val="12C9A25E84C04DB086BA4212D05B87B1"/>
-  </w:style>
-  <w:style w:type="paragraph" w:customStyle="1" w:styleId="C396657AF6C04097B40893C329D21782">
-    <w:name w:val="C396657AF6C04097B40893C329D21782"/>
-  </w:style>
-  <w:style w:type="paragraph" w:customStyle="1" w:styleId="B4F16941384E453781C292F48A7AEFFF">
-    <w:name w:val="B4F16941384E453781C292F48A7AEFFF"/>
-  </w:style>
-  <w:style w:type="paragraph" w:customStyle="1" w:styleId="4E96348D222D460A90735955BE513DDD">
-    <w:name w:val="4E96348D222D460A90735955BE513DDD"/>
-  </w:style>
-  <w:style w:type="paragraph" w:customStyle="1" w:styleId="4D39CD6957A64ADF9CF8A08DBF4C20BF">
-    <w:name w:val="4D39CD6957A64ADF9CF8A08DBF4C20BF"/>
-  </w:style>
-  <w:style w:type="paragraph" w:customStyle="1" w:styleId="D43ACE39EAA04D728A4A205A28704CBB">
-    <w:name w:val="D43ACE39EAA04D728A4A205A28704CBB"/>
-  </w:style>
-  <w:style w:type="paragraph" w:customStyle="1" w:styleId="B78CEC0C2CF4489583B8E087D0B1C9C1">
-    <w:name w:val="B78CEC0C2CF4489583B8E087D0B1C9C1"/>
-  </w:style>
-  <w:style w:type="paragraph" w:customStyle="1" w:styleId="90B97316D30B4CB48DF026D080E15490">
-    <w:name w:val="90B97316D30B4CB48DF026D080E15490"/>
-  </w:style>
-  <w:style w:type="paragraph" w:customStyle="1" w:styleId="003FACB7B5FB472A8EBE51F170FB71EF">
-    <w:name w:val="003FACB7B5FB472A8EBE51F170FB71EF"/>
-  </w:style>
-  <w:style w:type="paragraph" w:customStyle="1" w:styleId="668D5D5526AD48488AEC851A233907FA">
-    <w:name w:val="668D5D5526AD48488AEC851A233907FA"/>
-  </w:style>
-  <w:style w:type="paragraph" w:customStyle="1" w:styleId="13BEDDFA66034F8599AFD72C81EF952E">
-    <w:name w:val="13BEDDFA66034F8599AFD72C81EF952E"/>
-  </w:style>
-  <w:style w:type="paragraph" w:customStyle="1" w:styleId="3B93975130D14CF5B8B4E5D4DBC5648E">
-    <w:name w:val="3B93975130D14CF5B8B4E5D4DBC5648E"/>
-  </w:style>
-  <w:style w:type="paragraph" w:customStyle="1" w:styleId="8608D2959B50487B9225F8BB696B5932">
-    <w:name w:val="8608D2959B50487B9225F8BB696B5932"/>
-  </w:style>
-  <w:style w:type="paragraph" w:customStyle="1" w:styleId="4422BA4AFB034EA2800C5DF8C6D5F7D5">
-    <w:name w:val="4422BA4AFB034EA2800C5DF8C6D5F7D5"/>
-  </w:style>
-  <w:style w:type="paragraph" w:customStyle="1" w:styleId="229046A9D0414B268A427A1796425F35">
-    <w:name w:val="229046A9D0414B268A427A1796425F35"/>
-  </w:style>
-  <w:style w:type="paragraph" w:customStyle="1" w:styleId="56DE6E5DC8A3451EA711B375DDA042B8">
-    <w:name w:val="56DE6E5DC8A3451EA711B375DDA042B8"/>
-  </w:style>
-  <w:style w:type="paragraph" w:customStyle="1" w:styleId="2016276E3FDD4318AFC844C14CA03383">
-    <w:name w:val="2016276E3FDD4318AFC844C14CA03383"/>
-  </w:style>
-  <w:style w:type="paragraph" w:customStyle="1" w:styleId="908B945B0D654B11B440FC5BB1BD1EBF">
-    <w:name w:val="908B945B0D654B11B440FC5BB1BD1EBF"/>
-  </w:style>
-  <w:style w:type="paragraph" w:customStyle="1" w:styleId="6B75FBBBC71545D88431C6ECDA1A699E">
-    <w:name w:val="6B75FBBBC71545D88431C6ECDA1A699E"/>
-  </w:style>
-  <w:style w:type="paragraph" w:customStyle="1" w:styleId="B572F3D4B95941BCA2977A1DD3E0CFA1">
-    <w:name w:val="B572F3D4B95941BCA2977A1DD3E0CFA1"/>
-  </w:style>
-  <w:style w:type="paragraph" w:customStyle="1" w:styleId="E59AA5114284401EB3A27C1E753C994B">
-    <w:name w:val="E59AA5114284401EB3A27C1E753C994B"/>
-  </w:style>
-  <w:style w:type="paragraph" w:customStyle="1" w:styleId="EF2D98F36FCB43B0838D3FA349713D14">
-    <w:name w:val="EF2D98F36FCB43B0838D3FA349713D14"/>
-  </w:style>
-  <w:style w:type="paragraph" w:customStyle="1" w:styleId="725BFADB337A40DF9A4EC2D69C5359AA">
-    <w:name w:val="725BFADB337A40DF9A4EC2D69C5359AA"/>
-  </w:style>
-  <w:style w:type="paragraph" w:customStyle="1" w:styleId="958673FDB37241A79713F8D2A7033A41">
-    <w:name w:val="958673FDB37241A79713F8D2A7033A41"/>
-  </w:style>
-  <w:style w:type="paragraph" w:customStyle="1" w:styleId="2D95A80D05274129A65C63E20EA3A767">
-    <w:name w:val="2D95A80D05274129A65C63E20EA3A767"/>
-  </w:style>
-  <w:style w:type="paragraph" w:customStyle="1" w:styleId="698356A5E4AA49638D55B6FEA6F29394">
-    <w:name w:val="698356A5E4AA49638D55B6FEA6F29394"/>
-  </w:style>
-  <w:style w:type="paragraph" w:customStyle="1" w:styleId="07D82B8813A4449C8853030C01CF6201">
-    <w:name w:val="07D82B8813A4449C8853030C01CF6201"/>
-  </w:style>
-  <w:style w:type="paragraph" w:customStyle="1" w:styleId="B4BE89BA556140A2BE9A89758ECE9BF2">
-    <w:name w:val="B4BE89BA556140A2BE9A89758ECE9BF2"/>
-  </w:style>
-  <w:style w:type="paragraph" w:customStyle="1" w:styleId="38FE584BA8E34D90BD422FCAF815ECE6">
-    <w:name w:val="38FE584BA8E34D90BD422FCAF815ECE6"/>
-  </w:style>
-  <w:style w:type="paragraph" w:customStyle="1" w:styleId="8981043F05B84323A073744FFBB8C15E">
-    <w:name w:val="8981043F05B84323A073744FFBB8C15E"/>
-  </w:style>
-  <w:style w:type="paragraph" w:customStyle="1" w:styleId="A8B57A6AE13A451FAD031A1BA3BFAE3C">
-    <w:name w:val="A8B57A6AE13A451FAD031A1BA3BFAE3C"/>
-  </w:style>
-  <w:style w:type="paragraph" w:customStyle="1" w:styleId="9B03C983991542FCA77F5F0BE3379A04">
-    <w:name w:val="9B03C983991542FCA77F5F0BE3379A04"/>
-  </w:style>
-  <w:style w:type="paragraph" w:customStyle="1" w:styleId="0BA2EFDE86AE494784B1ABEF9E8D834D">
-    <w:name w:val="0BA2EFDE86AE494784B1ABEF9E8D834D"/>
-  </w:style>
-  <w:style w:type="paragraph" w:customStyle="1" w:styleId="339EAB7B545D47D082609622238A9F51">
-    <w:name w:val="339EAB7B545D47D082609622238A9F51"/>
-  </w:style>
-  <w:style w:type="paragraph" w:customStyle="1" w:styleId="E9A4C0692638421285F8E44008A69E88">
-    <w:name w:val="E9A4C0692638421285F8E44008A69E88"/>
-  </w:style>
-  <w:style w:type="paragraph" w:customStyle="1" w:styleId="DEC631F80460445FB080D2488F04ECA7">
-    <w:name w:val="DEC631F80460445FB080D2488F04ECA7"/>
-  </w:style>
-  <w:style w:type="paragraph" w:customStyle="1" w:styleId="5DDBFCD67F2E4F98B120A4A633A61956">
-    <w:name w:val="5DDBFCD67F2E4F98B120A4A633A61956"/>
   </w:style>
   <w:style w:type="character" w:styleId="Hyperlink">
     <w:name w:val="Hyperlink"/>
@@ -7503,25 +7287,6 @@
       <w:color w:val="467886" w:themeColor="hyperlink"/>
       <w:u w:val="single"/>
     </w:rPr>
-  </w:style>
-  <w:style w:type="paragraph" w:customStyle="1" w:styleId="31898B3C0023404A9226E1EAE305EFDA">
-    <w:name w:val="31898B3C0023404A9226E1EAE305EFDA"/>
-  </w:style>
-  <w:style w:type="paragraph" w:customStyle="1" w:styleId="4005BAEA098C4259B836C7707F6AAD21">
-    <w:name w:val="4005BAEA098C4259B836C7707F6AAD21"/>
-    <w:rsid w:val="00A4540D"/>
-  </w:style>
-  <w:style w:type="paragraph" w:customStyle="1" w:styleId="D1CF6F0FCECC4E6293949B5F5B03E54B">
-    <w:name w:val="D1CF6F0FCECC4E6293949B5F5B03E54B"/>
-    <w:rsid w:val="00A4540D"/>
-  </w:style>
-  <w:style w:type="paragraph" w:customStyle="1" w:styleId="E4FDFB0062174DA599D9DA05DCC937FC">
-    <w:name w:val="E4FDFB0062174DA599D9DA05DCC937FC"/>
-    <w:rsid w:val="00A4540D"/>
-  </w:style>
-  <w:style w:type="paragraph" w:customStyle="1" w:styleId="FE8A760405264E1C849D4484AFEA30C2">
-    <w:name w:val="FE8A760405264E1C849D4484AFEA30C2"/>
-    <w:rsid w:val="00A4540D"/>
   </w:style>
 </w:styles>
 </file>
@@ -8020,15 +7785,6 @@
 </file>
 
 <file path=customXml/item1.xml><?xml version="1.0" encoding="utf-8"?>
-<?mso-contentType ?>
-<FormTemplates xmlns="http://schemas.microsoft.com/sharepoint/v3/contenttype/forms">
-  <Display>DocumentLibraryForm</Display>
-  <Edit>DocumentLibraryForm</Edit>
-  <New>DocumentLibraryForm</New>
-</FormTemplates>
-</file>
-
-<file path=customXml/item2.xml><?xml version="1.0" encoding="utf-8"?>
 <ct:contentTypeSchema xmlns:ct="http://schemas.microsoft.com/office/2006/metadata/contentType" xmlns:ma="http://schemas.microsoft.com/office/2006/metadata/properties/metaAttributes" ct:_="" ma:_="" ma:contentTypeName="Document" ma:contentTypeID="0x01010079F111ED35F8CC479449609E8A0923A6" ma:contentTypeVersion="26" ma:contentTypeDescription="Create a new document." ma:contentTypeScope="" ma:versionID="ac37c1753acd5e330d2062ccec26ea66">
   <xsd:schema xmlns:xsd="http://www.w3.org/2001/XMLSchema" xmlns:xs="http://www.w3.org/2001/XMLSchema" xmlns:p="http://schemas.microsoft.com/office/2006/metadata/properties" xmlns:ns1="http://schemas.microsoft.com/sharepoint/v3" xmlns:ns2="71af3243-3dd4-4a8d-8c0d-dd76da1f02a5" xmlns:ns3="16c05727-aa75-4e4a-9b5f-8a80a1165891" xmlns:ns4="230e9df3-be65-4c73-a93b-d1236ebd677e" targetNamespace="http://schemas.microsoft.com/office/2006/metadata/properties" ma:root="true" ma:fieldsID="3b340c7101c92c5120abd06486f94548" ns1:_="" ns2:_="" ns3:_="" ns4:_="">
     <xsd:import namespace="http://schemas.microsoft.com/sharepoint/v3"/>
@@ -8328,6 +8084,10 @@
 </ct:contentTypeSchema>
 </file>
 
+<file path=customXml/item2.xml><?xml version="1.0" encoding="utf-8"?>
+<b:Sources xmlns:b="http://schemas.openxmlformats.org/officeDocument/2006/bibliography" xmlns="http://schemas.openxmlformats.org/officeDocument/2006/bibliography" SelectedStyle="\APASixthEditionOfficeOnline.xsl" StyleName="APA" Version="6"/>
+</file>
+
 <file path=customXml/item3.xml><?xml version="1.0" encoding="utf-8"?>
 <p:properties xmlns:p="http://schemas.microsoft.com/office/2006/metadata/properties" xmlns:xsi="http://www.w3.org/2001/XMLSchema-instance" xmlns:pc="http://schemas.microsoft.com/office/infopath/2007/PartnerControls">
   <documentManagement>
@@ -8349,18 +8109,15 @@
 </file>
 
 <file path=customXml/item4.xml><?xml version="1.0" encoding="utf-8"?>
-<b:Sources xmlns:b="http://schemas.openxmlformats.org/officeDocument/2006/bibliography" xmlns="http://schemas.openxmlformats.org/officeDocument/2006/bibliography" SelectedStyle="\APASixthEditionOfficeOnline.xsl" StyleName="APA" Version="6"/>
+<?mso-contentType ?>
+<FormTemplates xmlns="http://schemas.microsoft.com/sharepoint/v3/contenttype/forms">
+  <Display>DocumentLibraryForm</Display>
+  <Edit>DocumentLibraryForm</Edit>
+  <New>DocumentLibraryForm</New>
+</FormTemplates>
 </file>
 
 <file path=customXml/itemProps1.xml><?xml version="1.0" encoding="utf-8"?>
-<ds:datastoreItem xmlns:ds="http://schemas.openxmlformats.org/officeDocument/2006/customXml" ds:itemID="{2D686CB8-6245-413C-A355-156513A377FC}">
-  <ds:schemaRefs>
-    <ds:schemaRef ds:uri="http://schemas.microsoft.com/sharepoint/v3/contenttype/forms"/>
-  </ds:schemaRefs>
-</ds:datastoreItem>
-</file>
-
-<file path=customXml/itemProps2.xml><?xml version="1.0" encoding="utf-8"?>
 <ds:datastoreItem xmlns:ds="http://schemas.openxmlformats.org/officeDocument/2006/customXml" ds:itemID="{3B411A11-DDA3-4BC4-B0BC-14026E6D5DF4}">
   <ds:schemaRefs>
     <ds:schemaRef ds:uri="http://schemas.microsoft.com/office/2006/metadata/contentType"/>
@@ -8381,6 +8138,14 @@
 </ds:datastoreItem>
 </file>
 
+<file path=customXml/itemProps2.xml><?xml version="1.0" encoding="utf-8"?>
+<ds:datastoreItem xmlns:ds="http://schemas.openxmlformats.org/officeDocument/2006/customXml" ds:itemID="{C3F5DCFD-14D3-4F61-9B63-AEFA4950B790}">
+  <ds:schemaRefs>
+    <ds:schemaRef ds:uri="http://schemas.openxmlformats.org/officeDocument/2006/bibliography"/>
+  </ds:schemaRefs>
+</ds:datastoreItem>
+</file>
+
 <file path=customXml/itemProps3.xml><?xml version="1.0" encoding="utf-8"?>
 <ds:datastoreItem xmlns:ds="http://schemas.openxmlformats.org/officeDocument/2006/customXml" ds:itemID="{C7DCE20C-610A-4626-841D-1F10857B445E}">
   <ds:schemaRefs>
@@ -8394,9 +8159,9 @@
 </file>
 
 <file path=customXml/itemProps4.xml><?xml version="1.0" encoding="utf-8"?>
-<ds:datastoreItem xmlns:ds="http://schemas.openxmlformats.org/officeDocument/2006/customXml" ds:itemID="{C3F5DCFD-14D3-4F61-9B63-AEFA4950B790}">
+<ds:datastoreItem xmlns:ds="http://schemas.openxmlformats.org/officeDocument/2006/customXml" ds:itemID="{2D686CB8-6245-413C-A355-156513A377FC}">
   <ds:schemaRefs>
-    <ds:schemaRef ds:uri="http://schemas.openxmlformats.org/officeDocument/2006/bibliography"/>
+    <ds:schemaRef ds:uri="http://schemas.microsoft.com/sharepoint/v3/contenttype/forms"/>
   </ds:schemaRefs>
 </ds:datastoreItem>
 </file>
</xml_diff>